<commit_message>
Lab 2 & 4
</commit_message>
<xml_diff>
--- a/lab2-complexity/Practical 2.docx
+++ b/lab2-complexity/Practical 2.docx
@@ -2854,17 +2854,24 @@
           <w:color w:val="000000" w:themeColor="text1"/>
         </w:rPr>
         <w:lastRenderedPageBreak/>
-        <w:t xml:space="preserve">ThreeSumA is slower comparing to ThreeSumB as seen in the graph. </w:t>
+        <w:t xml:space="preserve">ThreeSumA is slower comparing to ThreeSumB as seen in the graph.  </w:t>
+      </w:r>
+      <w:r>
+        <w:rPr>
+          <w:rFonts w:ascii="Arial" w:hAnsi="Arial" w:cs="Arial"/>
+          <w:color w:val="000000" w:themeColor="text1"/>
+        </w:rPr>
+        <w:t xml:space="preserve">This is die to it being n^3. The time complexity of this code has a slower rate compared to n^2 log n.  </w:t>
+      </w:r>
+      <w:r>
+        <w:rPr>
+          <w:rFonts w:ascii="Arial" w:hAnsi="Arial" w:cs="Arial"/>
+          <w:color w:val="000000" w:themeColor="text1"/>
+        </w:rPr>
+        <w:t>as we can see the time increases for both ThreeSumA and ThreeSumB has the size of the text files increase.</w:t>
       </w:r>
       <w:bookmarkStart w:id="0" w:name="_GoBack"/>
       <w:bookmarkEnd w:id="0"/>
-      <w:r>
-        <w:rPr>
-          <w:rFonts w:ascii="Arial" w:hAnsi="Arial" w:cs="Arial"/>
-          <w:color w:val="000000" w:themeColor="text1"/>
-        </w:rPr>
-        <w:t xml:space="preserve"> </w:t>
-      </w:r>
     </w:p>
     <w:sectPr>
       <w:pgSz w:w="11900" w:h="16840"/>

</xml_diff>